<commit_message>
Documentazione completa e Implementazione completa
Seconda bozza della documentazione completa e implementazione dei casi d'uso CRUD.
</commit_message>
<xml_diff>
--- a/1.0 Ideazione/2022_01_04_UniCTest_Ideazione.docx
+++ b/1.0 Ideazione/2022_01_04_UniCTest_Ideazione.docx
@@ -5,10 +5,13 @@
     <w:p>
       <w:pPr>
         <w:pStyle w:val="Titolo"/>
-      </w:pPr>
+        <w:jc w:val="both"/>
+      </w:pPr>
+      <w:proofErr w:type="spellStart"/>
       <w:r>
         <w:t>UniCTest</w:t>
       </w:r>
+      <w:proofErr w:type="spellEnd"/>
     </w:p>
     <w:p>
       <w:pPr>
@@ -123,7 +126,7 @@
           <w:r>
             <w:fldChar w:fldCharType="separate"/>
           </w:r>
-          <w:hyperlink w:anchor="_Toc91836811" w:history="1">
+          <w:hyperlink w:anchor="_Toc95092216" w:history="1">
             <w:r>
               <w:rPr>
                 <w:rStyle w:val="Collegamentoipertestuale"/>
@@ -165,7 +168,7 @@
                 <w:noProof/>
                 <w:webHidden/>
               </w:rPr>
-              <w:instrText xml:space="preserve"> PAGEREF _Toc91836811 \h </w:instrText>
+              <w:instrText xml:space="preserve"> PAGEREF _Toc95092216 \h </w:instrText>
             </w:r>
             <w:r>
               <w:rPr>
@@ -185,7 +188,7 @@
                 <w:noProof/>
                 <w:webHidden/>
               </w:rPr>
-              <w:t>2</w:t>
+              <w:t>3</w:t>
             </w:r>
             <w:r>
               <w:rPr>
@@ -209,7 +212,7 @@
               <w:lang w:eastAsia="it-IT"/>
             </w:rPr>
           </w:pPr>
-          <w:hyperlink w:anchor="_Toc91836812" w:history="1">
+          <w:hyperlink w:anchor="_Toc95092217" w:history="1">
             <w:r>
               <w:rPr>
                 <w:rStyle w:val="Collegamentoipertestuale"/>
@@ -230,7 +233,7 @@
                 <w:rStyle w:val="Collegamentoipertestuale"/>
                 <w:noProof/>
               </w:rPr>
-              <w:t>Scenario di sviluppo</w:t>
+              <w:t>Elaborati</w:t>
             </w:r>
             <w:r>
               <w:rPr>
@@ -251,7 +254,7 @@
                 <w:noProof/>
                 <w:webHidden/>
               </w:rPr>
-              <w:instrText xml:space="preserve"> PAGEREF _Toc91836812 \h </w:instrText>
+              <w:instrText xml:space="preserve"> PAGEREF _Toc95092217 \h </w:instrText>
             </w:r>
             <w:r>
               <w:rPr>
@@ -271,7 +274,7 @@
                 <w:noProof/>
                 <w:webHidden/>
               </w:rPr>
-              <w:t>2</w:t>
+              <w:t>3</w:t>
             </w:r>
             <w:r>
               <w:rPr>
@@ -295,7 +298,7 @@
               <w:lang w:eastAsia="it-IT"/>
             </w:rPr>
           </w:pPr>
-          <w:hyperlink w:anchor="_Toc91836813" w:history="1">
+          <w:hyperlink w:anchor="_Toc95092218" w:history="1">
             <w:r>
               <w:rPr>
                 <w:rStyle w:val="Collegamentoipertestuale"/>
@@ -337,7 +340,7 @@
                 <w:noProof/>
                 <w:webHidden/>
               </w:rPr>
-              <w:instrText xml:space="preserve"> PAGEREF _Toc91836813 \h </w:instrText>
+              <w:instrText xml:space="preserve"> PAGEREF _Toc95092218 \h </w:instrText>
             </w:r>
             <w:r>
               <w:rPr>
@@ -357,7 +360,7 @@
                 <w:noProof/>
                 <w:webHidden/>
               </w:rPr>
-              <w:t>2</w:t>
+              <w:t>3</w:t>
             </w:r>
             <w:r>
               <w:rPr>
@@ -381,7 +384,7 @@
               <w:lang w:eastAsia="it-IT"/>
             </w:rPr>
           </w:pPr>
-          <w:hyperlink w:anchor="_Toc91836814" w:history="1">
+          <w:hyperlink w:anchor="_Toc95092219" w:history="1">
             <w:r>
               <w:rPr>
                 <w:rStyle w:val="Collegamentoipertestuale"/>
@@ -423,7 +426,7 @@
                 <w:noProof/>
                 <w:webHidden/>
               </w:rPr>
-              <w:instrText xml:space="preserve"> PAGEREF _Toc91836814 \h </w:instrText>
+              <w:instrText xml:space="preserve"> PAGEREF _Toc95092219 \h </w:instrText>
             </w:r>
             <w:r>
               <w:rPr>
@@ -443,7 +446,7 @@
                 <w:noProof/>
                 <w:webHidden/>
               </w:rPr>
-              <w:t>2</w:t>
+              <w:t>3</w:t>
             </w:r>
             <w:r>
               <w:rPr>
@@ -467,7 +470,7 @@
               <w:lang w:eastAsia="it-IT"/>
             </w:rPr>
           </w:pPr>
-          <w:hyperlink w:anchor="_Toc91836815" w:history="1">
+          <w:hyperlink w:anchor="_Toc95092220" w:history="1">
             <w:r>
               <w:rPr>
                 <w:rStyle w:val="Collegamentoipertestuale"/>
@@ -509,7 +512,7 @@
                 <w:noProof/>
                 <w:webHidden/>
               </w:rPr>
-              <w:instrText xml:space="preserve"> PAGEREF _Toc91836815 \h </w:instrText>
+              <w:instrText xml:space="preserve"> PAGEREF _Toc95092220 \h </w:instrText>
             </w:r>
             <w:r>
               <w:rPr>
@@ -529,7 +532,7 @@
                 <w:noProof/>
                 <w:webHidden/>
               </w:rPr>
-              <w:t>3</w:t>
+              <w:t>4</w:t>
             </w:r>
             <w:r>
               <w:rPr>
@@ -553,7 +556,7 @@
               <w:lang w:eastAsia="it-IT"/>
             </w:rPr>
           </w:pPr>
-          <w:hyperlink w:anchor="_Toc91836816" w:history="1">
+          <w:hyperlink w:anchor="_Toc95092221" w:history="1">
             <w:r>
               <w:rPr>
                 <w:rStyle w:val="Collegamentoipertestuale"/>
@@ -595,7 +598,7 @@
                 <w:noProof/>
                 <w:webHidden/>
               </w:rPr>
-              <w:instrText xml:space="preserve"> PAGEREF _Toc91836816 \h </w:instrText>
+              <w:instrText xml:space="preserve"> PAGEREF _Toc95092221 \h </w:instrText>
             </w:r>
             <w:r>
               <w:rPr>
@@ -615,7 +618,7 @@
                 <w:noProof/>
                 <w:webHidden/>
               </w:rPr>
-              <w:t>3</w:t>
+              <w:t>4</w:t>
             </w:r>
             <w:r>
               <w:rPr>
@@ -639,7 +642,7 @@
               <w:lang w:eastAsia="it-IT"/>
             </w:rPr>
           </w:pPr>
-          <w:hyperlink w:anchor="_Toc91836817" w:history="1">
+          <w:hyperlink w:anchor="_Toc95092222" w:history="1">
             <w:r>
               <w:rPr>
                 <w:rStyle w:val="Collegamentoipertestuale"/>
@@ -681,7 +684,7 @@
                 <w:noProof/>
                 <w:webHidden/>
               </w:rPr>
-              <w:instrText xml:space="preserve"> PAGEREF _Toc91836817 \h </w:instrText>
+              <w:instrText xml:space="preserve"> PAGEREF _Toc95092222 \h </w:instrText>
             </w:r>
             <w:r>
               <w:rPr>
@@ -701,7 +704,7 @@
                 <w:noProof/>
                 <w:webHidden/>
               </w:rPr>
-              <w:t>3</w:t>
+              <w:t>4</w:t>
             </w:r>
             <w:r>
               <w:rPr>
@@ -725,7 +728,7 @@
               <w:lang w:eastAsia="it-IT"/>
             </w:rPr>
           </w:pPr>
-          <w:hyperlink w:anchor="_Toc91836818" w:history="1">
+          <w:hyperlink w:anchor="_Toc95092223" w:history="1">
             <w:r>
               <w:rPr>
                 <w:rStyle w:val="Collegamentoipertestuale"/>
@@ -767,7 +770,7 @@
                 <w:noProof/>
                 <w:webHidden/>
               </w:rPr>
-              <w:instrText xml:space="preserve"> PAGEREF _Toc91836818 \h </w:instrText>
+              <w:instrText xml:space="preserve"> PAGEREF _Toc95092223 \h </w:instrText>
             </w:r>
             <w:r>
               <w:rPr>
@@ -787,7 +790,7 @@
                 <w:noProof/>
                 <w:webHidden/>
               </w:rPr>
-              <w:t>3</w:t>
+              <w:t>4</w:t>
             </w:r>
             <w:r>
               <w:rPr>
@@ -811,7 +814,7 @@
               <w:lang w:eastAsia="it-IT"/>
             </w:rPr>
           </w:pPr>
-          <w:hyperlink w:anchor="_Toc91836819" w:history="1">
+          <w:hyperlink w:anchor="_Toc95092224" w:history="1">
             <w:r>
               <w:rPr>
                 <w:rStyle w:val="Collegamentoipertestuale"/>
@@ -853,7 +856,7 @@
                 <w:noProof/>
                 <w:webHidden/>
               </w:rPr>
-              <w:instrText xml:space="preserve"> PAGEREF _Toc91836819 \h </w:instrText>
+              <w:instrText xml:space="preserve"> PAGEREF _Toc95092224 \h </w:instrText>
             </w:r>
             <w:r>
               <w:rPr>
@@ -873,7 +876,7 @@
                 <w:noProof/>
                 <w:webHidden/>
               </w:rPr>
-              <w:t>3</w:t>
+              <w:t>4</w:t>
             </w:r>
             <w:r>
               <w:rPr>
@@ -897,7 +900,7 @@
               <w:lang w:eastAsia="it-IT"/>
             </w:rPr>
           </w:pPr>
-          <w:hyperlink w:anchor="_Toc91836820" w:history="1">
+          <w:hyperlink w:anchor="_Toc95092225" w:history="1">
             <w:r>
               <w:rPr>
                 <w:rStyle w:val="Collegamentoipertestuale"/>
@@ -939,7 +942,7 @@
                 <w:noProof/>
                 <w:webHidden/>
               </w:rPr>
-              <w:instrText xml:space="preserve"> PAGEREF _Toc91836820 \h </w:instrText>
+              <w:instrText xml:space="preserve"> PAGEREF _Toc95092225 \h </w:instrText>
             </w:r>
             <w:r>
               <w:rPr>
@@ -959,7 +962,7 @@
                 <w:noProof/>
                 <w:webHidden/>
               </w:rPr>
-              <w:t>3</w:t>
+              <w:t>4</w:t>
             </w:r>
             <w:r>
               <w:rPr>
@@ -983,7 +986,7 @@
               <w:lang w:eastAsia="it-IT"/>
             </w:rPr>
           </w:pPr>
-          <w:hyperlink w:anchor="_Toc91836821" w:history="1">
+          <w:hyperlink w:anchor="_Toc95092226" w:history="1">
             <w:r>
               <w:rPr>
                 <w:rStyle w:val="Collegamentoipertestuale"/>
@@ -1025,7 +1028,7 @@
                 <w:noProof/>
                 <w:webHidden/>
               </w:rPr>
-              <w:instrText xml:space="preserve"> PAGEREF _Toc91836821 \h </w:instrText>
+              <w:instrText xml:space="preserve"> PAGEREF _Toc95092226 \h </w:instrText>
             </w:r>
             <w:r>
               <w:rPr>
@@ -1045,7 +1048,7 @@
                 <w:noProof/>
                 <w:webHidden/>
               </w:rPr>
-              <w:t>3</w:t>
+              <w:t>4</w:t>
             </w:r>
             <w:r>
               <w:rPr>
@@ -1069,7 +1072,7 @@
               <w:lang w:eastAsia="it-IT"/>
             </w:rPr>
           </w:pPr>
-          <w:hyperlink w:anchor="_Toc91836822" w:history="1">
+          <w:hyperlink w:anchor="_Toc95092227" w:history="1">
             <w:r>
               <w:rPr>
                 <w:rStyle w:val="Collegamentoipertestuale"/>
@@ -1111,7 +1114,7 @@
                 <w:noProof/>
                 <w:webHidden/>
               </w:rPr>
-              <w:instrText xml:space="preserve"> PAGEREF _Toc91836822 \h </w:instrText>
+              <w:instrText xml:space="preserve"> PAGEREF _Toc95092227 \h </w:instrText>
             </w:r>
             <w:r>
               <w:rPr>
@@ -1131,7 +1134,7 @@
                 <w:noProof/>
                 <w:webHidden/>
               </w:rPr>
-              <w:t>4</w:t>
+              <w:t>5</w:t>
             </w:r>
             <w:r>
               <w:rPr>
@@ -1155,7 +1158,7 @@
               <w:lang w:eastAsia="it-IT"/>
             </w:rPr>
           </w:pPr>
-          <w:hyperlink w:anchor="_Toc91836823" w:history="1">
+          <w:hyperlink w:anchor="_Toc95092228" w:history="1">
             <w:r>
               <w:rPr>
                 <w:rStyle w:val="Collegamentoipertestuale"/>
@@ -1197,7 +1200,7 @@
                 <w:noProof/>
                 <w:webHidden/>
               </w:rPr>
-              <w:instrText xml:space="preserve"> PAGEREF _Toc91836823 \h </w:instrText>
+              <w:instrText xml:space="preserve"> PAGEREF _Toc95092228 \h </w:instrText>
             </w:r>
             <w:r>
               <w:rPr>
@@ -1217,7 +1220,7 @@
                 <w:noProof/>
                 <w:webHidden/>
               </w:rPr>
-              <w:t>4</w:t>
+              <w:t>5</w:t>
             </w:r>
             <w:r>
               <w:rPr>
@@ -1241,7 +1244,7 @@
               <w:lang w:eastAsia="it-IT"/>
             </w:rPr>
           </w:pPr>
-          <w:hyperlink w:anchor="_Toc91836824" w:history="1">
+          <w:hyperlink w:anchor="_Toc95092229" w:history="1">
             <w:r>
               <w:rPr>
                 <w:rStyle w:val="Collegamentoipertestuale"/>
@@ -1283,7 +1286,7 @@
                 <w:noProof/>
                 <w:webHidden/>
               </w:rPr>
-              <w:instrText xml:space="preserve"> PAGEREF _Toc91836824 \h </w:instrText>
+              <w:instrText xml:space="preserve"> PAGEREF _Toc95092229 \h </w:instrText>
             </w:r>
             <w:r>
               <w:rPr>
@@ -1303,7 +1306,7 @@
                 <w:noProof/>
                 <w:webHidden/>
               </w:rPr>
-              <w:t>4</w:t>
+              <w:t>5</w:t>
             </w:r>
             <w:r>
               <w:rPr>
@@ -1327,7 +1330,7 @@
               <w:lang w:eastAsia="it-IT"/>
             </w:rPr>
           </w:pPr>
-          <w:hyperlink w:anchor="_Toc91836825" w:history="1">
+          <w:hyperlink w:anchor="_Toc95092230" w:history="1">
             <w:r>
               <w:rPr>
                 <w:rStyle w:val="Collegamentoipertestuale"/>
@@ -1369,7 +1372,7 @@
                 <w:noProof/>
                 <w:webHidden/>
               </w:rPr>
-              <w:instrText xml:space="preserve"> PAGEREF _Toc91836825 \h </w:instrText>
+              <w:instrText xml:space="preserve"> PAGEREF _Toc95092230 \h </w:instrText>
             </w:r>
             <w:r>
               <w:rPr>
@@ -1389,7 +1392,7 @@
                 <w:noProof/>
                 <w:webHidden/>
               </w:rPr>
-              <w:t>5</w:t>
+              <w:t>6</w:t>
             </w:r>
             <w:r>
               <w:rPr>
@@ -1413,7 +1416,7 @@
               <w:lang w:eastAsia="it-IT"/>
             </w:rPr>
           </w:pPr>
-          <w:hyperlink w:anchor="_Toc91836826" w:history="1">
+          <w:hyperlink w:anchor="_Toc95092231" w:history="1">
             <w:r>
               <w:rPr>
                 <w:rStyle w:val="Collegamentoipertestuale"/>
@@ -1455,7 +1458,7 @@
                 <w:noProof/>
                 <w:webHidden/>
               </w:rPr>
-              <w:instrText xml:space="preserve"> PAGEREF _Toc91836826 \h </w:instrText>
+              <w:instrText xml:space="preserve"> PAGEREF _Toc95092231 \h </w:instrText>
             </w:r>
             <w:r>
               <w:rPr>
@@ -1475,7 +1478,7 @@
                 <w:noProof/>
                 <w:webHidden/>
               </w:rPr>
-              <w:t>11</w:t>
+              <w:t>12</w:t>
             </w:r>
             <w:r>
               <w:rPr>
@@ -1499,7 +1502,7 @@
               <w:lang w:eastAsia="it-IT"/>
             </w:rPr>
           </w:pPr>
-          <w:hyperlink w:anchor="_Toc91836827" w:history="1">
+          <w:hyperlink w:anchor="_Toc95092232" w:history="1">
             <w:r>
               <w:rPr>
                 <w:rStyle w:val="Collegamentoipertestuale"/>
@@ -1541,7 +1544,7 @@
                 <w:noProof/>
                 <w:webHidden/>
               </w:rPr>
-              <w:instrText xml:space="preserve"> PAGEREF _Toc91836827 \h </w:instrText>
+              <w:instrText xml:space="preserve"> PAGEREF _Toc95092232 \h </w:instrText>
             </w:r>
             <w:r>
               <w:rPr>
@@ -1561,7 +1564,7 @@
                 <w:noProof/>
                 <w:webHidden/>
               </w:rPr>
-              <w:t>13</w:t>
+              <w:t>14</w:t>
             </w:r>
             <w:r>
               <w:rPr>
@@ -1585,7 +1588,7 @@
               <w:lang w:eastAsia="it-IT"/>
             </w:rPr>
           </w:pPr>
-          <w:hyperlink w:anchor="_Toc91836828" w:history="1">
+          <w:hyperlink w:anchor="_Toc95092233" w:history="1">
             <w:r>
               <w:rPr>
                 <w:rStyle w:val="Collegamentoipertestuale"/>
@@ -1627,7 +1630,7 @@
                 <w:noProof/>
                 <w:webHidden/>
               </w:rPr>
-              <w:instrText xml:space="preserve"> PAGEREF _Toc91836828 \h </w:instrText>
+              <w:instrText xml:space="preserve"> PAGEREF _Toc95092233 \h </w:instrText>
             </w:r>
             <w:r>
               <w:rPr>
@@ -1647,7 +1650,7 @@
                 <w:noProof/>
                 <w:webHidden/>
               </w:rPr>
-              <w:t>13</w:t>
+              <w:t>14</w:t>
             </w:r>
             <w:r>
               <w:rPr>
@@ -1671,7 +1674,7 @@
               <w:lang w:eastAsia="it-IT"/>
             </w:rPr>
           </w:pPr>
-          <w:hyperlink w:anchor="_Toc91836829" w:history="1">
+          <w:hyperlink w:anchor="_Toc95092234" w:history="1">
             <w:r>
               <w:rPr>
                 <w:rStyle w:val="Collegamentoipertestuale"/>
@@ -1713,7 +1716,7 @@
                 <w:noProof/>
                 <w:webHidden/>
               </w:rPr>
-              <w:instrText xml:space="preserve"> PAGEREF _Toc91836829 \h </w:instrText>
+              <w:instrText xml:space="preserve"> PAGEREF _Toc95092234 \h </w:instrText>
             </w:r>
             <w:r>
               <w:rPr>
@@ -1733,7 +1736,7 @@
                 <w:noProof/>
                 <w:webHidden/>
               </w:rPr>
-              <w:t>13</w:t>
+              <w:t>14</w:t>
             </w:r>
             <w:r>
               <w:rPr>
@@ -1757,7 +1760,7 @@
               <w:lang w:eastAsia="it-IT"/>
             </w:rPr>
           </w:pPr>
-          <w:hyperlink w:anchor="_Toc91836830" w:history="1">
+          <w:hyperlink w:anchor="_Toc95092235" w:history="1">
             <w:r>
               <w:rPr>
                 <w:rStyle w:val="Collegamentoipertestuale"/>
@@ -1799,7 +1802,7 @@
                 <w:noProof/>
                 <w:webHidden/>
               </w:rPr>
-              <w:instrText xml:space="preserve"> PAGEREF _Toc91836830 \h </w:instrText>
+              <w:instrText xml:space="preserve"> PAGEREF _Toc95092235 \h </w:instrText>
             </w:r>
             <w:r>
               <w:rPr>
@@ -1819,7 +1822,7 @@
                 <w:noProof/>
                 <w:webHidden/>
               </w:rPr>
-              <w:t>13</w:t>
+              <w:t>14</w:t>
             </w:r>
             <w:r>
               <w:rPr>
@@ -1843,7 +1846,7 @@
               <w:lang w:eastAsia="it-IT"/>
             </w:rPr>
           </w:pPr>
-          <w:hyperlink w:anchor="_Toc91836831" w:history="1">
+          <w:hyperlink w:anchor="_Toc95092236" w:history="1">
             <w:r>
               <w:rPr>
                 <w:rStyle w:val="Collegamentoipertestuale"/>
@@ -1885,7 +1888,7 @@
                 <w:noProof/>
                 <w:webHidden/>
               </w:rPr>
-              <w:instrText xml:space="preserve"> PAGEREF _Toc91836831 \h </w:instrText>
+              <w:instrText xml:space="preserve"> PAGEREF _Toc95092236 \h </w:instrText>
             </w:r>
             <w:r>
               <w:rPr>
@@ -1905,7 +1908,265 @@
                 <w:noProof/>
                 <w:webHidden/>
               </w:rPr>
-              <w:t>13</w:t>
+              <w:t>14</w:t>
+            </w:r>
+            <w:r>
+              <w:rPr>
+                <w:noProof/>
+                <w:webHidden/>
+              </w:rPr>
+              <w:fldChar w:fldCharType="end"/>
+            </w:r>
+          </w:hyperlink>
+        </w:p>
+        <w:p>
+          <w:pPr>
+            <w:pStyle w:val="Sommario2"/>
+            <w:tabs>
+              <w:tab w:val="left" w:pos="880"/>
+              <w:tab w:val="right" w:leader="dot" w:pos="9062"/>
+            </w:tabs>
+            <w:rPr>
+              <w:noProof/>
+              <w:sz w:val="22"/>
+              <w:lang w:eastAsia="it-IT"/>
+            </w:rPr>
+          </w:pPr>
+          <w:hyperlink w:anchor="_Toc95092237" w:history="1">
+            <w:r>
+              <w:rPr>
+                <w:rStyle w:val="Collegamentoipertestuale"/>
+                <w:noProof/>
+              </w:rPr>
+              <w:t>6.3</w:t>
+            </w:r>
+            <w:r>
+              <w:rPr>
+                <w:noProof/>
+                <w:sz w:val="22"/>
+                <w:lang w:eastAsia="it-IT"/>
+              </w:rPr>
+              <w:tab/>
+            </w:r>
+            <w:r>
+              <w:rPr>
+                <w:rStyle w:val="Collegamentoipertestuale"/>
+                <w:noProof/>
+              </w:rPr>
+              <w:t>Gestione ripristino simulazione corrente</w:t>
+            </w:r>
+            <w:r>
+              <w:rPr>
+                <w:noProof/>
+                <w:webHidden/>
+              </w:rPr>
+              <w:tab/>
+            </w:r>
+            <w:r>
+              <w:rPr>
+                <w:noProof/>
+                <w:webHidden/>
+              </w:rPr>
+              <w:fldChar w:fldCharType="begin"/>
+            </w:r>
+            <w:r>
+              <w:rPr>
+                <w:noProof/>
+                <w:webHidden/>
+              </w:rPr>
+              <w:instrText xml:space="preserve"> PAGEREF _Toc95092237 \h </w:instrText>
+            </w:r>
+            <w:r>
+              <w:rPr>
+                <w:noProof/>
+                <w:webHidden/>
+              </w:rPr>
+            </w:r>
+            <w:r>
+              <w:rPr>
+                <w:noProof/>
+                <w:webHidden/>
+              </w:rPr>
+              <w:fldChar w:fldCharType="separate"/>
+            </w:r>
+            <w:r>
+              <w:rPr>
+                <w:noProof/>
+                <w:webHidden/>
+              </w:rPr>
+              <w:t>14</w:t>
+            </w:r>
+            <w:r>
+              <w:rPr>
+                <w:noProof/>
+                <w:webHidden/>
+              </w:rPr>
+              <w:fldChar w:fldCharType="end"/>
+            </w:r>
+          </w:hyperlink>
+        </w:p>
+        <w:p>
+          <w:pPr>
+            <w:pStyle w:val="Sommario3"/>
+            <w:tabs>
+              <w:tab w:val="left" w:pos="1320"/>
+              <w:tab w:val="right" w:leader="dot" w:pos="9062"/>
+            </w:tabs>
+            <w:rPr>
+              <w:noProof/>
+              <w:sz w:val="22"/>
+              <w:lang w:eastAsia="it-IT"/>
+            </w:rPr>
+          </w:pPr>
+          <w:hyperlink w:anchor="_Toc95092238" w:history="1">
+            <w:r>
+              <w:rPr>
+                <w:rStyle w:val="Collegamentoipertestuale"/>
+                <w:noProof/>
+              </w:rPr>
+              <w:t>6.3.1</w:t>
+            </w:r>
+            <w:r>
+              <w:rPr>
+                <w:noProof/>
+                <w:sz w:val="22"/>
+                <w:lang w:eastAsia="it-IT"/>
+              </w:rPr>
+              <w:tab/>
+            </w:r>
+            <w:r>
+              <w:rPr>
+                <w:rStyle w:val="Collegamentoipertestuale"/>
+                <w:noProof/>
+              </w:rPr>
+              <w:t>Vincoli sul salvataggio delle domande</w:t>
+            </w:r>
+            <w:r>
+              <w:rPr>
+                <w:noProof/>
+                <w:webHidden/>
+              </w:rPr>
+              <w:tab/>
+            </w:r>
+            <w:r>
+              <w:rPr>
+                <w:noProof/>
+                <w:webHidden/>
+              </w:rPr>
+              <w:fldChar w:fldCharType="begin"/>
+            </w:r>
+            <w:r>
+              <w:rPr>
+                <w:noProof/>
+                <w:webHidden/>
+              </w:rPr>
+              <w:instrText xml:space="preserve"> PAGEREF _Toc95092238 \h </w:instrText>
+            </w:r>
+            <w:r>
+              <w:rPr>
+                <w:noProof/>
+                <w:webHidden/>
+              </w:rPr>
+            </w:r>
+            <w:r>
+              <w:rPr>
+                <w:noProof/>
+                <w:webHidden/>
+              </w:rPr>
+              <w:fldChar w:fldCharType="separate"/>
+            </w:r>
+            <w:r>
+              <w:rPr>
+                <w:noProof/>
+                <w:webHidden/>
+              </w:rPr>
+              <w:t>14</w:t>
+            </w:r>
+            <w:r>
+              <w:rPr>
+                <w:noProof/>
+                <w:webHidden/>
+              </w:rPr>
+              <w:fldChar w:fldCharType="end"/>
+            </w:r>
+          </w:hyperlink>
+        </w:p>
+        <w:p>
+          <w:pPr>
+            <w:pStyle w:val="Sommario3"/>
+            <w:tabs>
+              <w:tab w:val="left" w:pos="1320"/>
+              <w:tab w:val="right" w:leader="dot" w:pos="9062"/>
+            </w:tabs>
+            <w:rPr>
+              <w:noProof/>
+              <w:sz w:val="22"/>
+              <w:lang w:eastAsia="it-IT"/>
+            </w:rPr>
+          </w:pPr>
+          <w:hyperlink w:anchor="_Toc95092239" w:history="1">
+            <w:r>
+              <w:rPr>
+                <w:rStyle w:val="Collegamentoipertestuale"/>
+                <w:noProof/>
+              </w:rPr>
+              <w:t>6.3.2</w:t>
+            </w:r>
+            <w:r>
+              <w:rPr>
+                <w:noProof/>
+                <w:sz w:val="22"/>
+                <w:lang w:eastAsia="it-IT"/>
+              </w:rPr>
+              <w:tab/>
+            </w:r>
+            <w:r>
+              <w:rPr>
+                <w:rStyle w:val="Collegamentoipertestuale"/>
+                <w:noProof/>
+              </w:rPr>
+              <w:t>Vincoli sul timing della simulazione</w:t>
+            </w:r>
+            <w:r>
+              <w:rPr>
+                <w:noProof/>
+                <w:webHidden/>
+              </w:rPr>
+              <w:tab/>
+            </w:r>
+            <w:r>
+              <w:rPr>
+                <w:noProof/>
+                <w:webHidden/>
+              </w:rPr>
+              <w:fldChar w:fldCharType="begin"/>
+            </w:r>
+            <w:r>
+              <w:rPr>
+                <w:noProof/>
+                <w:webHidden/>
+              </w:rPr>
+              <w:instrText xml:space="preserve"> PAGEREF _Toc95092239 \h </w:instrText>
+            </w:r>
+            <w:r>
+              <w:rPr>
+                <w:noProof/>
+                <w:webHidden/>
+              </w:rPr>
+            </w:r>
+            <w:r>
+              <w:rPr>
+                <w:noProof/>
+                <w:webHidden/>
+              </w:rPr>
+              <w:fldChar w:fldCharType="separate"/>
+            </w:r>
+            <w:r>
+              <w:rPr>
+                <w:noProof/>
+                <w:webHidden/>
+              </w:rPr>
+              <w:t>14</w:t>
             </w:r>
             <w:r>
               <w:rPr>
@@ -1929,7 +2190,7 @@
               <w:lang w:eastAsia="it-IT"/>
             </w:rPr>
           </w:pPr>
-          <w:hyperlink w:anchor="_Toc91836832" w:history="1">
+          <w:hyperlink w:anchor="_Toc95092240" w:history="1">
             <w:r>
               <w:rPr>
                 <w:rStyle w:val="Collegamentoipertestuale"/>
@@ -1971,7 +2232,7 @@
                 <w:noProof/>
                 <w:webHidden/>
               </w:rPr>
-              <w:instrText xml:space="preserve"> PAGEREF _Toc91836832 \h </w:instrText>
+              <w:instrText xml:space="preserve"> PAGEREF _Toc95092240 \h </w:instrText>
             </w:r>
             <w:r>
               <w:rPr>
@@ -1991,7 +2252,7 @@
                 <w:noProof/>
                 <w:webHidden/>
               </w:rPr>
-              <w:t>13</w:t>
+              <w:t>14</w:t>
             </w:r>
             <w:r>
               <w:rPr>
@@ -2026,6 +2287,7 @@
         </w:rPr>
       </w:pPr>
       <w:r>
+        <w:lastRenderedPageBreak/>
         <w:br w:type="page"/>
       </w:r>
     </w:p>
@@ -2033,7 +2295,7 @@
       <w:pPr>
         <w:pStyle w:val="Titolo1"/>
       </w:pPr>
-      <w:bookmarkStart w:id="0" w:name="_Toc91836811"/>
+      <w:bookmarkStart w:id="0" w:name="_Toc95092216"/>
       <w:r>
         <w:lastRenderedPageBreak/>
         <w:t>Versione</w:t>
@@ -2174,9 +2436,9 @@
       <w:pPr>
         <w:pStyle w:val="Titolo1"/>
       </w:pPr>
-      <w:bookmarkStart w:id="1" w:name="_Toc91836812"/>
-      <w:r>
-        <w:t>Scenario di sviluppo</w:t>
+      <w:bookmarkStart w:id="1" w:name="_Toc95092217"/>
+      <w:r>
+        <w:t>Elaborati</w:t>
       </w:r>
       <w:bookmarkEnd w:id="1"/>
     </w:p>
@@ -2387,7 +2649,7 @@
         <w:pStyle w:val="Titolo1"/>
       </w:pPr>
       <w:bookmarkStart w:id="2" w:name="_Ref90840138"/>
-      <w:bookmarkStart w:id="3" w:name="_Toc91836813"/>
+      <w:bookmarkStart w:id="3" w:name="_Toc95092218"/>
       <w:r>
         <w:t>Documento di visione</w:t>
       </w:r>
@@ -2398,7 +2660,7 @@
       <w:pPr>
         <w:pStyle w:val="Titolo2"/>
       </w:pPr>
-      <w:bookmarkStart w:id="4" w:name="_Toc91836814"/>
+      <w:bookmarkStart w:id="4" w:name="_Toc95092219"/>
       <w:r>
         <w:t>Introduzione</w:t>
       </w:r>
@@ -2578,7 +2840,7 @@
       <w:pPr>
         <w:pStyle w:val="Titolo2"/>
       </w:pPr>
-      <w:bookmarkStart w:id="5" w:name="_Toc91836815"/>
+      <w:bookmarkStart w:id="5" w:name="_Toc95092220"/>
       <w:r>
         <w:t>Posizionamento</w:t>
       </w:r>
@@ -2588,7 +2850,7 @@
       <w:pPr>
         <w:pStyle w:val="Titolo3"/>
       </w:pPr>
-      <w:bookmarkStart w:id="6" w:name="_Toc91836816"/>
+      <w:bookmarkStart w:id="6" w:name="_Toc95092221"/>
       <w:r>
         <w:t>Opportunità di business</w:t>
       </w:r>
@@ -2596,7 +2858,15 @@
     </w:p>
     <w:p>
       <w:r>
-        <w:t>Il software UniCTest si pone i seguenti obiettivi:</w:t>
+        <w:t xml:space="preserve">Il software </w:t>
+      </w:r>
+      <w:proofErr w:type="spellStart"/>
+      <w:r>
+        <w:t>UniCTest</w:t>
+      </w:r>
+      <w:proofErr w:type="spellEnd"/>
+      <w:r>
+        <w:t xml:space="preserve"> si pone i seguenti obiettivi:</w:t>
       </w:r>
     </w:p>
     <w:p>
@@ -2627,7 +2897,7 @@
       <w:pPr>
         <w:pStyle w:val="Titolo3"/>
       </w:pPr>
-      <w:bookmarkStart w:id="7" w:name="_Toc91836817"/>
+      <w:bookmarkStart w:id="7" w:name="_Toc95092222"/>
       <w:r>
         <w:t>Formulazione del problema</w:t>
       </w:r>
@@ -2647,7 +2917,7 @@
       <w:pPr>
         <w:pStyle w:val="Titolo3"/>
       </w:pPr>
-      <w:bookmarkStart w:id="8" w:name="_Toc91836818"/>
+      <w:bookmarkStart w:id="8" w:name="_Toc95092223"/>
       <w:r>
         <w:t>Formulazione della posizione del prodotto</w:t>
       </w:r>
@@ -2662,7 +2932,7 @@
       <w:pPr>
         <w:pStyle w:val="Titolo2"/>
       </w:pPr>
-      <w:bookmarkStart w:id="9" w:name="_Toc91836819"/>
+      <w:bookmarkStart w:id="9" w:name="_Toc95092224"/>
       <w:r>
         <w:t>Descrizione delle parti interessate</w:t>
       </w:r>
@@ -2672,7 +2942,7 @@
       <w:pPr>
         <w:pStyle w:val="Titolo3"/>
       </w:pPr>
-      <w:bookmarkStart w:id="10" w:name="_Toc91836820"/>
+      <w:bookmarkStart w:id="10" w:name="_Toc95092225"/>
       <w:r>
         <w:t>Obiettivi a livello dell’utente</w:t>
       </w:r>
@@ -2723,7 +2993,7 @@
       <w:pPr>
         <w:pStyle w:val="Titolo2"/>
       </w:pPr>
-      <w:bookmarkStart w:id="11" w:name="_Toc91836821"/>
+      <w:bookmarkStart w:id="11" w:name="_Toc95092226"/>
       <w:r>
         <w:t>Riepilogo delle caratteristiche del sistema</w:t>
       </w:r>
@@ -2891,7 +3161,7 @@
         <w:pStyle w:val="Titolo1"/>
       </w:pPr>
       <w:bookmarkStart w:id="12" w:name="_Ref90840122"/>
-      <w:bookmarkStart w:id="13" w:name="_Toc91836822"/>
+      <w:bookmarkStart w:id="13" w:name="_Toc95092227"/>
       <w:r>
         <w:t>Casi d’uso</w:t>
       </w:r>
@@ -2902,15 +3172,20 @@
       <w:pPr>
         <w:pStyle w:val="Titolo2"/>
       </w:pPr>
-      <w:bookmarkStart w:id="14" w:name="_Toc91836823"/>
+      <w:bookmarkStart w:id="14" w:name="_Toc95092228"/>
       <w:r>
         <w:t>Requisiti</w:t>
       </w:r>
       <w:bookmarkEnd w:id="14"/>
     </w:p>
     <w:p>
-      <w:r>
-        <w:t xml:space="preserve">UniCTest è un sistema software </w:t>
+      <w:proofErr w:type="spellStart"/>
+      <w:r>
+        <w:t>UniCTest</w:t>
+      </w:r>
+      <w:proofErr w:type="spellEnd"/>
+      <w:r>
+        <w:t xml:space="preserve"> è un sistema software </w:t>
       </w:r>
       <w:r>
         <w:t>per la</w:t>
@@ -2924,7 +3199,15 @@
     </w:p>
     <w:p>
       <w:r>
-        <w:t>Gli aspetti di cui UniCTest deve occuparsi sono i seguenti:</w:t>
+        <w:t xml:space="preserve">Gli aspetti di cui </w:t>
+      </w:r>
+      <w:proofErr w:type="spellStart"/>
+      <w:r>
+        <w:t>UniCTest</w:t>
+      </w:r>
+      <w:proofErr w:type="spellEnd"/>
+      <w:r>
+        <w:t xml:space="preserve"> deve occuparsi sono i seguenti:</w:t>
       </w:r>
     </w:p>
     <w:p>
@@ -3084,7 +3367,7 @@
       <w:pPr>
         <w:pStyle w:val="Titolo2"/>
       </w:pPr>
-      <w:bookmarkStart w:id="15" w:name="_Toc91836824"/>
+      <w:bookmarkStart w:id="15" w:name="_Toc95092229"/>
       <w:r>
         <w:t>Obiettivi e casi d’uso</w:t>
       </w:r>
@@ -3769,7 +4052,7 @@
       <w:pPr>
         <w:pStyle w:val="Titolo2"/>
       </w:pPr>
-      <w:bookmarkStart w:id="16" w:name="_Toc91836825"/>
+      <w:bookmarkStart w:id="16" w:name="_Toc95092230"/>
       <w:r>
         <w:t>Casi d’uso</w:t>
       </w:r>
@@ -3904,8 +4187,13 @@
               <w:cnfStyle w:val="000000100000" w:firstRow="0" w:lastRow="0" w:firstColumn="0" w:lastColumn="0" w:oddVBand="0" w:evenVBand="0" w:oddHBand="1" w:evenHBand="0" w:firstRowFirstColumn="0" w:firstRowLastColumn="0" w:lastRowFirstColumn="0" w:lastRowLastColumn="0"/>
             </w:pPr>
             <w:r>
-              <w:t>Applicazione UniCTest</w:t>
-            </w:r>
+              <w:t xml:space="preserve">Applicazione </w:t>
+            </w:r>
+            <w:proofErr w:type="spellStart"/>
+            <w:r>
+              <w:t>UniCTest</w:t>
+            </w:r>
+            <w:proofErr w:type="spellEnd"/>
           </w:p>
         </w:tc>
       </w:tr>
@@ -4166,7 +4454,23 @@
                 <w:i/>
                 <w:iCs/>
               </w:rPr>
-              <w:t>Il passo 5 viene ripetuto finché lo Studente non indica di voler consegnare.</w:t>
+              <w:t xml:space="preserve">Il passo </w:t>
+            </w:r>
+            <w:proofErr w:type="gramStart"/>
+            <w:r>
+              <w:rPr>
+                <w:i/>
+                <w:iCs/>
+              </w:rPr>
+              <w:t>5</w:t>
+            </w:r>
+            <w:proofErr w:type="gramEnd"/>
+            <w:r>
+              <w:rPr>
+                <w:i/>
+                <w:iCs/>
+              </w:rPr>
+              <w:t xml:space="preserve"> viene ripetuto finché lo Studente non indica di voler consegnare.</w:t>
             </w:r>
           </w:p>
           <w:p>
@@ -4703,8 +5007,13 @@
               <w:cnfStyle w:val="000000100000" w:firstRow="0" w:lastRow="0" w:firstColumn="0" w:lastColumn="0" w:oddVBand="0" w:evenVBand="0" w:oddHBand="1" w:evenHBand="0" w:firstRowFirstColumn="0" w:firstRowLastColumn="0" w:lastRowFirstColumn="0" w:lastRowLastColumn="0"/>
             </w:pPr>
             <w:r>
-              <w:t>Applicazione UniCTest</w:t>
-            </w:r>
+              <w:t xml:space="preserve">Applicazione </w:t>
+            </w:r>
+            <w:proofErr w:type="spellStart"/>
+            <w:r>
+              <w:t>UniCTest</w:t>
+            </w:r>
+            <w:proofErr w:type="spellEnd"/>
           </w:p>
         </w:tc>
       </w:tr>
@@ -5521,7 +5830,15 @@
         <w:t>o</w:t>
       </w:r>
       <w:r>
-        <w:t xml:space="preserve">rganizzazione vuole utilizzare UniCTest. Lo Studente si rivolge ad un Tutor o all’Amministratore per ottenere le credenziali di accesso al </w:t>
+        <w:t xml:space="preserve">rganizzazione vuole utilizzare </w:t>
+      </w:r>
+      <w:proofErr w:type="spellStart"/>
+      <w:r>
+        <w:t>UniCTest</w:t>
+      </w:r>
+      <w:proofErr w:type="spellEnd"/>
+      <w:r>
+        <w:t xml:space="preserve">. Lo Studente si rivolge ad un Tutor o all’Amministratore per ottenere le credenziali di accesso al </w:t>
       </w:r>
       <w:r>
         <w:t>S</w:t>
@@ -5657,8 +5974,13 @@
               <w:cnfStyle w:val="000000100000" w:firstRow="0" w:lastRow="0" w:firstColumn="0" w:lastColumn="0" w:oddVBand="0" w:evenVBand="0" w:oddHBand="1" w:evenHBand="0" w:firstRowFirstColumn="0" w:firstRowLastColumn="0" w:lastRowFirstColumn="0" w:lastRowLastColumn="0"/>
             </w:pPr>
             <w:r>
-              <w:t>Applicazione UniCTest</w:t>
-            </w:r>
+              <w:t xml:space="preserve">Applicazione </w:t>
+            </w:r>
+            <w:proofErr w:type="spellStart"/>
+            <w:r>
+              <w:t>UniCTest</w:t>
+            </w:r>
+            <w:proofErr w:type="spellEnd"/>
           </w:p>
         </w:tc>
       </w:tr>
@@ -5913,7 +6235,23 @@
                 <w:i/>
                 <w:iCs/>
               </w:rPr>
-              <w:t>Il passo 6 viene ripetuto finché serve.</w:t>
+              <w:t xml:space="preserve">Il passo </w:t>
+            </w:r>
+            <w:proofErr w:type="gramStart"/>
+            <w:r>
+              <w:rPr>
+                <w:i/>
+                <w:iCs/>
+              </w:rPr>
+              <w:t>6</w:t>
+            </w:r>
+            <w:proofErr w:type="gramEnd"/>
+            <w:r>
+              <w:rPr>
+                <w:i/>
+                <w:iCs/>
+              </w:rPr>
+              <w:t xml:space="preserve"> viene ripetuto finché serve.</w:t>
             </w:r>
           </w:p>
           <w:p>
@@ -6439,7 +6777,7 @@
         <w:pStyle w:val="Titolo1"/>
       </w:pPr>
       <w:bookmarkStart w:id="17" w:name="_Ref91529094"/>
-      <w:bookmarkStart w:id="18" w:name="_Toc91836826"/>
+      <w:bookmarkStart w:id="18" w:name="_Toc95092231"/>
       <w:r>
         <w:t>Regole di dominio</w:t>
       </w:r>
@@ -6598,8 +6936,13 @@
               </w:numPr>
               <w:cnfStyle w:val="000000100000" w:firstRow="0" w:lastRow="0" w:firstColumn="0" w:lastColumn="0" w:oddVBand="0" w:evenVBand="0" w:oddHBand="1" w:evenHBand="0" w:firstRowFirstColumn="0" w:firstRowLastColumn="0" w:lastRowFirstColumn="0" w:lastRowLastColumn="0"/>
             </w:pPr>
-            <w:r>
-              <w:t>10 quesiti di ragionamento logico</w:t>
+            <w:proofErr w:type="gramStart"/>
+            <w:r>
+              <w:t>10</w:t>
+            </w:r>
+            <w:proofErr w:type="gramEnd"/>
+            <w:r>
+              <w:t xml:space="preserve"> quesiti di ragionamento logico</w:t>
             </w:r>
           </w:p>
           <w:p>
@@ -6634,9 +6977,11 @@
               </w:numPr>
               <w:cnfStyle w:val="000000100000" w:firstRow="0" w:lastRow="0" w:firstColumn="0" w:lastColumn="0" w:oddVBand="0" w:evenVBand="0" w:oddHBand="1" w:evenHBand="0" w:firstRowFirstColumn="0" w:firstRowLastColumn="0" w:lastRowFirstColumn="0" w:lastRowLastColumn="0"/>
             </w:pPr>
+            <w:proofErr w:type="gramStart"/>
             <w:r>
               <w:t>4</w:t>
             </w:r>
+            <w:proofErr w:type="gramEnd"/>
             <w:r>
               <w:t xml:space="preserve"> quesiti di fisica </w:t>
             </w:r>
@@ -6649,8 +6994,13 @@
               </w:numPr>
               <w:cnfStyle w:val="000000100000" w:firstRow="0" w:lastRow="0" w:firstColumn="0" w:lastColumn="0" w:oddVBand="0" w:evenVBand="0" w:oddHBand="1" w:evenHBand="0" w:firstRowFirstColumn="0" w:firstRowLastColumn="0" w:lastRowFirstColumn="0" w:lastRowLastColumn="0"/>
             </w:pPr>
-            <w:r>
-              <w:t xml:space="preserve">4 quesiti di </w:t>
+            <w:proofErr w:type="gramStart"/>
+            <w:r>
+              <w:t>4</w:t>
+            </w:r>
+            <w:proofErr w:type="gramEnd"/>
+            <w:r>
+              <w:t xml:space="preserve"> quesiti di </w:t>
             </w:r>
             <w:r>
               <w:t>matematica</w:t>
@@ -6684,8 +7034,13 @@
               </w:numPr>
               <w:cnfStyle w:val="000000100000" w:firstRow="0" w:lastRow="0" w:firstColumn="0" w:lastColumn="0" w:oddVBand="0" w:evenVBand="0" w:oddHBand="1" w:evenHBand="0" w:firstRowFirstColumn="0" w:firstRowLastColumn="0" w:lastRowFirstColumn="0" w:lastRowLastColumn="0"/>
             </w:pPr>
-            <w:r>
-              <w:t>5 risposte possibili di cui una sola esatta.</w:t>
+            <w:proofErr w:type="gramStart"/>
+            <w:r>
+              <w:t>5</w:t>
+            </w:r>
+            <w:proofErr w:type="gramEnd"/>
+            <w:r>
+              <w:t xml:space="preserve"> risposte possibili di cui una sola esatta.</w:t>
             </w:r>
           </w:p>
           <w:p>
@@ -6919,8 +7274,13 @@
               </w:numPr>
               <w:cnfStyle w:val="000000000000" w:firstRow="0" w:lastRow="0" w:firstColumn="0" w:lastColumn="0" w:oddVBand="0" w:evenVBand="0" w:oddHBand="0" w:evenHBand="0" w:firstRowFirstColumn="0" w:firstRowLastColumn="0" w:lastRowFirstColumn="0" w:lastRowLastColumn="0"/>
             </w:pPr>
-            <w:r>
-              <w:t>10 quesiti di ragionamento logico</w:t>
+            <w:proofErr w:type="gramStart"/>
+            <w:r>
+              <w:t>10</w:t>
+            </w:r>
+            <w:proofErr w:type="gramEnd"/>
+            <w:r>
+              <w:t xml:space="preserve"> quesiti di ragionamento logico</w:t>
             </w:r>
           </w:p>
           <w:p>
@@ -6931,6 +7291,7 @@
               </w:numPr>
               <w:cnfStyle w:val="000000000000" w:firstRow="0" w:lastRow="0" w:firstColumn="0" w:lastColumn="0" w:oddVBand="0" w:evenVBand="0" w:oddHBand="0" w:evenHBand="0" w:firstRowFirstColumn="0" w:firstRowLastColumn="0" w:lastRowFirstColumn="0" w:lastRowLastColumn="0"/>
             </w:pPr>
+            <w:proofErr w:type="gramStart"/>
             <w:r>
               <w:lastRenderedPageBreak/>
               <w:t>1</w:t>
@@ -6938,6 +7299,7 @@
             <w:r>
               <w:t>0</w:t>
             </w:r>
+            <w:proofErr w:type="gramEnd"/>
             <w:r>
               <w:t xml:space="preserve"> quesiti di </w:t>
             </w:r>
@@ -6982,8 +7344,13 @@
               </w:numPr>
               <w:cnfStyle w:val="000000000000" w:firstRow="0" w:lastRow="0" w:firstColumn="0" w:lastColumn="0" w:oddVBand="0" w:evenVBand="0" w:oddHBand="0" w:evenHBand="0" w:firstRowFirstColumn="0" w:firstRowLastColumn="0" w:lastRowFirstColumn="0" w:lastRowLastColumn="0"/>
             </w:pPr>
-            <w:r>
-              <w:t>5 risposte possibili di cui una sola esatta.</w:t>
+            <w:proofErr w:type="gramStart"/>
+            <w:r>
+              <w:t>5</w:t>
+            </w:r>
+            <w:proofErr w:type="gramEnd"/>
+            <w:r>
+              <w:t xml:space="preserve"> risposte possibili di cui una sola esatta.</w:t>
             </w:r>
           </w:p>
           <w:p>
@@ -7217,8 +7584,13 @@
               </w:numPr>
               <w:cnfStyle w:val="000000100000" w:firstRow="0" w:lastRow="0" w:firstColumn="0" w:lastColumn="0" w:oddVBand="0" w:evenVBand="0" w:oddHBand="1" w:evenHBand="0" w:firstRowFirstColumn="0" w:firstRowLastColumn="0" w:lastRowFirstColumn="0" w:lastRowLastColumn="0"/>
             </w:pPr>
-            <w:r>
-              <w:t>5 quesiti di logica</w:t>
+            <w:proofErr w:type="gramStart"/>
+            <w:r>
+              <w:t>5</w:t>
+            </w:r>
+            <w:proofErr w:type="gramEnd"/>
+            <w:r>
+              <w:t xml:space="preserve"> quesiti di logica</w:t>
             </w:r>
           </w:p>
           <w:p>
@@ -7246,8 +7618,13 @@
               </w:numPr>
               <w:cnfStyle w:val="000000100000" w:firstRow="0" w:lastRow="0" w:firstColumn="0" w:lastColumn="0" w:oddVBand="0" w:evenVBand="0" w:oddHBand="1" w:evenHBand="0" w:firstRowFirstColumn="0" w:firstRowLastColumn="0" w:lastRowFirstColumn="0" w:lastRowLastColumn="0"/>
             </w:pPr>
-            <w:r>
-              <w:t>5 risposte possibili di cui una sola esatta.</w:t>
+            <w:proofErr w:type="gramStart"/>
+            <w:r>
+              <w:t>5</w:t>
+            </w:r>
+            <w:proofErr w:type="gramEnd"/>
+            <w:r>
+              <w:t xml:space="preserve"> risposte possibili di cui una sola esatta.</w:t>
             </w:r>
           </w:p>
           <w:p>
@@ -7444,8 +7821,13 @@
               </w:numPr>
               <w:cnfStyle w:val="000000000000" w:firstRow="0" w:lastRow="0" w:firstColumn="0" w:lastColumn="0" w:oddVBand="0" w:evenVBand="0" w:oddHBand="0" w:evenHBand="0" w:firstRowFirstColumn="0" w:firstRowLastColumn="0" w:lastRowFirstColumn="0" w:lastRowLastColumn="0"/>
             </w:pPr>
-            <w:r>
-              <w:t>5 risposte possibili di cui una sola esatta.</w:t>
+            <w:proofErr w:type="gramStart"/>
+            <w:r>
+              <w:t>5</w:t>
+            </w:r>
+            <w:proofErr w:type="gramEnd"/>
+            <w:r>
+              <w:t xml:space="preserve"> risposte possibili di cui una sola esatta.</w:t>
             </w:r>
           </w:p>
           <w:p>
@@ -7562,7 +7944,7 @@
         <w:pStyle w:val="Titolo1"/>
       </w:pPr>
       <w:bookmarkStart w:id="19" w:name="_Ref91755032"/>
-      <w:bookmarkStart w:id="20" w:name="_Toc91836827"/>
+      <w:bookmarkStart w:id="20" w:name="_Toc95092232"/>
       <w:r>
         <w:t>Specifiche supplementari</w:t>
       </w:r>
@@ -7573,7 +7955,7 @@
       <w:pPr>
         <w:pStyle w:val="Titolo2"/>
       </w:pPr>
-      <w:bookmarkStart w:id="21" w:name="_Toc91836828"/>
+      <w:bookmarkStart w:id="21" w:name="_Toc95092233"/>
       <w:r>
         <w:t>Introduzione</w:t>
       </w:r>
@@ -7581,14 +7963,22 @@
     </w:p>
     <w:p>
       <w:r>
-        <w:t>Questo documento raccoglie i requisiti del sistema UniCTest non colti nei casi d’uso.</w:t>
+        <w:t xml:space="preserve">Questo documento raccoglie i requisiti del sistema </w:t>
+      </w:r>
+      <w:proofErr w:type="spellStart"/>
+      <w:r>
+        <w:t>UniCTest</w:t>
+      </w:r>
+      <w:proofErr w:type="spellEnd"/>
+      <w:r>
+        <w:t xml:space="preserve"> non colti nei casi d’uso.</w:t>
       </w:r>
     </w:p>
     <w:p>
       <w:pPr>
         <w:pStyle w:val="Titolo2"/>
       </w:pPr>
-      <w:bookmarkStart w:id="22" w:name="_Toc91836829"/>
+      <w:bookmarkStart w:id="22" w:name="_Toc95092234"/>
       <w:r>
         <w:t>Interfacce</w:t>
       </w:r>
@@ -7603,7 +7993,7 @@
       <w:pPr>
         <w:pStyle w:val="Titolo3"/>
       </w:pPr>
-      <w:bookmarkStart w:id="23" w:name="_Toc91836830"/>
+      <w:bookmarkStart w:id="23" w:name="_Toc95092235"/>
       <w:r>
         <w:t>Hardware</w:t>
       </w:r>
@@ -7631,7 +8021,7 @@
       <w:pPr>
         <w:pStyle w:val="Titolo3"/>
       </w:pPr>
-      <w:bookmarkStart w:id="24" w:name="_Toc91836831"/>
+      <w:bookmarkStart w:id="24" w:name="_Toc95092236"/>
       <w:r>
         <w:t>Software</w:t>
       </w:r>
@@ -7659,17 +8049,21 @@
       <w:pPr>
         <w:pStyle w:val="Titolo2"/>
       </w:pPr>
+      <w:bookmarkStart w:id="25" w:name="_Toc95092237"/>
       <w:r>
         <w:t>Gestione ripristino simulazione corrente</w:t>
       </w:r>
+      <w:bookmarkEnd w:id="25"/>
     </w:p>
     <w:p>
       <w:pPr>
         <w:pStyle w:val="Titolo3"/>
       </w:pPr>
+      <w:bookmarkStart w:id="26" w:name="_Toc95092238"/>
       <w:r>
         <w:t>Vincoli sul salvataggio delle domande</w:t>
       </w:r>
+      <w:bookmarkEnd w:id="26"/>
     </w:p>
     <w:p>
       <w:r>
@@ -7680,13 +8074,23 @@
       <w:pPr>
         <w:pStyle w:val="Titolo3"/>
       </w:pPr>
+      <w:bookmarkStart w:id="27" w:name="_Toc95092239"/>
       <w:r>
         <w:t>Vincoli sul timing della simulazione</w:t>
       </w:r>
+      <w:bookmarkEnd w:id="27"/>
     </w:p>
     <w:p>
       <w:r>
-        <w:t>Ogni simulazione prevede un timer. In caso di arresti improvvisi, il timer deve essere ripristinato con una tolleranza massima di 5 minuti</w:t>
+        <w:t xml:space="preserve">Ogni simulazione prevede un timer. In caso di arresti improvvisi, il timer deve essere ripristinato con una tolleranza massima di </w:t>
+      </w:r>
+      <w:proofErr w:type="gramStart"/>
+      <w:r>
+        <w:t>5</w:t>
+      </w:r>
+      <w:proofErr w:type="gramEnd"/>
+      <w:r>
+        <w:t xml:space="preserve"> minuti</w:t>
       </w:r>
       <w:r>
         <w:t xml:space="preserve"> a favore dello Studente</w:t>
@@ -7699,13 +8103,13 @@
       <w:pPr>
         <w:pStyle w:val="Titolo1"/>
       </w:pPr>
-      <w:bookmarkStart w:id="25" w:name="_Ref90840159"/>
-      <w:bookmarkStart w:id="26" w:name="_Toc91836832"/>
+      <w:bookmarkStart w:id="28" w:name="_Ref90840159"/>
+      <w:bookmarkStart w:id="29" w:name="_Toc95092240"/>
       <w:r>
         <w:t>Glossario</w:t>
       </w:r>
-      <w:bookmarkEnd w:id="25"/>
-      <w:bookmarkEnd w:id="26"/>
+      <w:bookmarkEnd w:id="28"/>
+      <w:bookmarkEnd w:id="29"/>
     </w:p>
     <w:tbl>
       <w:tblPr>
@@ -7760,9 +8164,11 @@
             <w:tcW w:w="4531" w:type="dxa"/>
           </w:tcPr>
           <w:p>
+            <w:proofErr w:type="spellStart"/>
             <w:r>
               <w:t>UniCTest</w:t>
             </w:r>
+            <w:proofErr w:type="spellEnd"/>
           </w:p>
         </w:tc>
         <w:tc>
@@ -7774,7 +8180,23 @@
               <w:cnfStyle w:val="000000100000" w:firstRow="0" w:lastRow="0" w:firstColumn="0" w:lastColumn="0" w:oddVBand="0" w:evenVBand="0" w:oddHBand="1" w:evenHBand="0" w:firstRowFirstColumn="0" w:firstRowLastColumn="0" w:lastRowFirstColumn="0" w:lastRowLastColumn="0"/>
             </w:pPr>
             <w:r>
-              <w:t>Rappresenta il Sistema software (SuD, System Under Discussion)</w:t>
+              <w:t>Rappresenta il Sistema software (</w:t>
+            </w:r>
+            <w:proofErr w:type="spellStart"/>
+            <w:r>
+              <w:t>SuD</w:t>
+            </w:r>
+            <w:proofErr w:type="spellEnd"/>
+            <w:r>
+              <w:t xml:space="preserve">, System Under </w:t>
+            </w:r>
+            <w:proofErr w:type="spellStart"/>
+            <w:r>
+              <w:t>Discussion</w:t>
+            </w:r>
+            <w:proofErr w:type="spellEnd"/>
+            <w:r>
+              <w:t>)</w:t>
             </w:r>
             <w:r>
               <w:t>.</w:t>
@@ -8132,7 +8554,15 @@
               <w:cnfStyle w:val="000000000000" w:firstRow="0" w:lastRow="0" w:firstColumn="0" w:lastColumn="0" w:oddVBand="0" w:evenVBand="0" w:oddHBand="0" w:evenHBand="0" w:firstRowFirstColumn="0" w:firstRowLastColumn="0" w:lastRowFirstColumn="0" w:lastRowLastColumn="0"/>
             </w:pPr>
             <w:r>
-              <w:t>Esecuzione di un test in formato elettronico utilizzando UniCTest.</w:t>
+              <w:t xml:space="preserve">Esecuzione di un test in formato elettronico utilizzando </w:t>
+            </w:r>
+            <w:proofErr w:type="spellStart"/>
+            <w:r>
+              <w:t>UniCTest</w:t>
+            </w:r>
+            <w:proofErr w:type="spellEnd"/>
+            <w:r>
+              <w:t>.</w:t>
             </w:r>
           </w:p>
           <w:p>
@@ -8455,8 +8885,13 @@
               <w:t>t</w:t>
             </w:r>
             <w:r>
-              <w:t>est mediante l’utilizzo del software UniCTest</w:t>
-            </w:r>
+              <w:t xml:space="preserve">est mediante l’utilizzo del software </w:t>
+            </w:r>
+            <w:proofErr w:type="spellStart"/>
+            <w:r>
+              <w:t>UniCTest</w:t>
+            </w:r>
+            <w:proofErr w:type="spellEnd"/>
             <w:r>
               <w:t>.</w:t>
             </w:r>
@@ -8484,7 +8919,15 @@
               <w:cnfStyle w:val="000000000000" w:firstRow="0" w:lastRow="0" w:firstColumn="0" w:lastColumn="0" w:oddVBand="0" w:evenVBand="0" w:oddHBand="0" w:evenHBand="0" w:firstRowFirstColumn="0" w:firstRowLastColumn="0" w:lastRowFirstColumn="0" w:lastRowLastColumn="0"/>
             </w:pPr>
             <w:r>
-              <w:t>Studente dell’organizzazione che utilizza UniCTest per simulare dei test</w:t>
+              <w:t xml:space="preserve">Studente dell’organizzazione che utilizza </w:t>
+            </w:r>
+            <w:proofErr w:type="spellStart"/>
+            <w:r>
+              <w:t>UniCTest</w:t>
+            </w:r>
+            <w:proofErr w:type="spellEnd"/>
+            <w:r>
+              <w:t xml:space="preserve"> per simulare dei test</w:t>
             </w:r>
             <w:r>
               <w:t>.</w:t>

</xml_diff>